<commit_message>
All modules are turned into libraries, but so far they are launched using separate files (the module for working with the SVF file has not been completed)
</commit_message>
<xml_diff>
--- a/Report/Соколов А.Н. журнал практики.docx
+++ b/Report/Соколов А.Н. журнал практики.docx
@@ -9,6 +9,14 @@
           <w:b/>
         </w:rPr>
       </w:pPr>
+    </w:p>
+    <w:p>
+      <w:pPr>
+        <w:jc w:val="center"/>
+        <w:rPr>
+          <w:b/>
+        </w:rPr>
+      </w:pPr>
       <w:r>
         <w:rPr>
           <w:b/>
@@ -100,6 +108,7 @@
         </w:rPr>
         <w:t xml:space="preserve">Кафедра </w:t>
       </w:r>
+      <w:proofErr w:type="spellStart"/>
       <w:r>
         <w:rPr>
           <w:rFonts w:ascii="Malgun Gothic" w:eastAsia="Malgun Gothic" w:hAnsi="Malgun Gothic" w:cs="Malgun Gothic" w:hint="eastAsia"/>
@@ -107,6 +116,7 @@
         </w:rPr>
         <w:t>ㅤㅤ</w:t>
       </w:r>
+      <w:proofErr w:type="spellEnd"/>
       <w:r>
         <w:rPr>
           <w:sz w:val="24"/>
@@ -115,6 +125,7 @@
         </w:rPr>
         <w:t>402</w:t>
       </w:r>
+      <w:proofErr w:type="spellStart"/>
       <w:r>
         <w:rPr>
           <w:rFonts w:ascii="Malgun Gothic" w:eastAsia="Malgun Gothic" w:hAnsi="Malgun Gothic" w:cs="Malgun Gothic" w:hint="eastAsia"/>
@@ -122,6 +133,7 @@
         </w:rPr>
         <w:t>ㅤㅤㅤㅤㅤㅤㅤㅤㅤㅤ</w:t>
       </w:r>
+      <w:proofErr w:type="spellEnd"/>
       <w:r>
         <w:rPr>
           <w:sz w:val="24"/>
@@ -129,6 +141,7 @@
         </w:rPr>
         <w:t xml:space="preserve"> Учебная группа </w:t>
       </w:r>
+      <w:proofErr w:type="spellStart"/>
       <w:r>
         <w:rPr>
           <w:rFonts w:ascii="Malgun Gothic" w:eastAsia="Malgun Gothic" w:hAnsi="Malgun Gothic" w:cs="Malgun Gothic" w:hint="eastAsia"/>
@@ -136,6 +149,7 @@
         </w:rPr>
         <w:t>ㅤㅤ</w:t>
       </w:r>
+      <w:proofErr w:type="spellEnd"/>
       <w:r>
         <w:rPr>
           <w:sz w:val="24"/>
@@ -160,6 +174,7 @@
         </w:rPr>
         <w:t>С-21</w:t>
       </w:r>
+      <w:proofErr w:type="spellStart"/>
       <w:r>
         <w:rPr>
           <w:rFonts w:ascii="Malgun Gothic" w:eastAsia="Malgun Gothic" w:hAnsi="Malgun Gothic" w:cs="Malgun Gothic" w:hint="eastAsia"/>
@@ -167,6 +182,7 @@
         </w:rPr>
         <w:t>ㅤㅤㅤㅤㅤㅤㅤㅤㅤ</w:t>
       </w:r>
+      <w:proofErr w:type="spellEnd"/>
       <w:r>
         <w:rPr>
           <w:sz w:val="24"/>
@@ -197,6 +213,7 @@
         </w:rPr>
         <w:t xml:space="preserve"> </w:t>
       </w:r>
+      <w:proofErr w:type="spellStart"/>
       <w:r>
         <w:rPr>
           <w:rFonts w:ascii="Malgun Gothic" w:eastAsia="Malgun Gothic" w:hAnsi="Malgun Gothic" w:cs="Malgun Gothic" w:hint="eastAsia"/>
@@ -204,6 +221,7 @@
         </w:rPr>
         <w:t>ㅤㅤ</w:t>
       </w:r>
+      <w:proofErr w:type="spellEnd"/>
       <w:r>
         <w:rPr>
           <w:sz w:val="24"/>
@@ -212,6 +230,7 @@
         </w:rPr>
         <w:t>Соколов Александр Николаевич</w:t>
       </w:r>
+      <w:proofErr w:type="spellStart"/>
       <w:r>
         <w:rPr>
           <w:rFonts w:ascii="Malgun Gothic" w:eastAsia="Malgun Gothic" w:hAnsi="Malgun Gothic" w:cs="Malgun Gothic" w:hint="eastAsia"/>
@@ -219,6 +238,7 @@
         </w:rPr>
         <w:t>ㅤㅤㅤㅤㅤㅤㅤㅤㅤㅤㅤㅤㅤㅤㅤㅤ</w:t>
       </w:r>
+      <w:proofErr w:type="spellEnd"/>
     </w:p>
     <w:p>
       <w:pPr>
@@ -316,6 +336,7 @@
         </w:rPr>
         <w:t xml:space="preserve">Вид практики </w:t>
       </w:r>
+      <w:proofErr w:type="spellStart"/>
       <w:r>
         <w:rPr>
           <w:rFonts w:ascii="Malgun Gothic" w:eastAsia="Malgun Gothic" w:hAnsi="Malgun Gothic" w:cs="Malgun Gothic" w:hint="eastAsia"/>
@@ -323,6 +344,7 @@
         </w:rPr>
         <w:t>ㅤㅤㅤㅤㅤㅤ</w:t>
       </w:r>
+      <w:proofErr w:type="spellEnd"/>
       <w:r>
         <w:rPr>
           <w:sz w:val="24"/>
@@ -338,6 +360,7 @@
         </w:rPr>
         <w:t xml:space="preserve"> </w:t>
       </w:r>
+      <w:proofErr w:type="spellStart"/>
       <w:r>
         <w:rPr>
           <w:rFonts w:ascii="Malgun Gothic" w:eastAsia="Malgun Gothic" w:hAnsi="Malgun Gothic" w:cs="Malgun Gothic" w:hint="eastAsia"/>
@@ -345,6 +368,7 @@
         </w:rPr>
         <w:t>ㅤㅤㅤㅤㅤㅤㅤㅤㅤㅤㅤㅤ</w:t>
       </w:r>
+      <w:proofErr w:type="spellEnd"/>
     </w:p>
     <w:p>
       <w:pPr>
@@ -504,6 +528,7 @@
         </w:rPr>
         <w:t>«НТЦ «Модуль»</w:t>
       </w:r>
+      <w:proofErr w:type="spellStart"/>
       <w:r>
         <w:rPr>
           <w:rFonts w:ascii="Malgun Gothic" w:eastAsia="Malgun Gothic" w:hAnsi="Malgun Gothic" w:cs="Malgun Gothic" w:hint="eastAsia"/>
@@ -511,6 +536,7 @@
         </w:rPr>
         <w:t>ㅤㅤㅤㅤㅤㅤㅤㅤㅤㅤㅤㅤㅤㅤㅤㅤㅤㅤㅤㅤㅤㅤㅤ</w:t>
       </w:r>
+      <w:proofErr w:type="spellEnd"/>
     </w:p>
     <w:p>
       <w:pPr>
@@ -538,6 +564,7 @@
         </w:rPr>
         <w:t xml:space="preserve"> </w:t>
       </w:r>
+      <w:proofErr w:type="spellStart"/>
       <w:r>
         <w:rPr>
           <w:rFonts w:ascii="Malgun Gothic" w:eastAsia="Malgun Gothic" w:hAnsi="Malgun Gothic" w:cs="Malgun Gothic" w:hint="eastAsia"/>
@@ -545,6 +572,7 @@
         </w:rPr>
         <w:t>ㅤㅤ</w:t>
       </w:r>
+      <w:proofErr w:type="spellEnd"/>
       <w:r>
         <w:rPr>
           <w:u w:val="single"/>
@@ -567,6 +595,7 @@
       <w:r>
         <w:t xml:space="preserve">дата окончания практики: </w:t>
       </w:r>
+      <w:proofErr w:type="spellStart"/>
       <w:r>
         <w:rPr>
           <w:rFonts w:ascii="Malgun Gothic" w:eastAsia="Malgun Gothic" w:hAnsi="Malgun Gothic" w:cs="Malgun Gothic" w:hint="eastAsia"/>
@@ -574,6 +603,7 @@
         </w:rPr>
         <w:t>ㅤㅤ</w:t>
       </w:r>
+      <w:proofErr w:type="spellEnd"/>
       <w:r>
         <w:rPr>
           <w:u w:val="single"/>
@@ -1470,6 +1500,7 @@
       <w:r>
         <w:t xml:space="preserve"> </w:t>
       </w:r>
+      <w:proofErr w:type="spellStart"/>
       <w:r>
         <w:rPr>
           <w:rFonts w:ascii="Malgun Gothic" w:eastAsia="Malgun Gothic" w:hAnsi="Malgun Gothic" w:cs="Malgun Gothic" w:hint="eastAsia"/>
@@ -1491,6 +1522,7 @@
         </w:rPr>
         <w:t>ㅤ</w:t>
       </w:r>
+      <w:proofErr w:type="spellEnd"/>
       <w:r>
         <w:t>20</w:t>
       </w:r>
@@ -1593,6 +1625,7 @@
       <w:r>
         <w:t xml:space="preserve"> </w:t>
       </w:r>
+      <w:proofErr w:type="spellStart"/>
       <w:r>
         <w:rPr>
           <w:rFonts w:ascii="Malgun Gothic" w:eastAsia="Malgun Gothic" w:hAnsi="Malgun Gothic" w:cs="Malgun Gothic" w:hint="eastAsia"/>
@@ -1614,6 +1647,7 @@
         </w:rPr>
         <w:t>ㅤ</w:t>
       </w:r>
+      <w:proofErr w:type="spellEnd"/>
       <w:r>
         <w:t>2024г.</w:t>
       </w:r>
@@ -1739,6 +1773,7 @@
       <w:r>
         <w:t xml:space="preserve"> </w:t>
       </w:r>
+      <w:proofErr w:type="spellStart"/>
       <w:r>
         <w:rPr>
           <w:rFonts w:ascii="Malgun Gothic" w:eastAsia="Malgun Gothic" w:hAnsi="Malgun Gothic" w:cs="Malgun Gothic" w:hint="eastAsia"/>
@@ -1760,6 +1795,7 @@
         </w:rPr>
         <w:t>ㅤ</w:t>
       </w:r>
+      <w:proofErr w:type="spellEnd"/>
       <w:r>
         <w:t>2024г.</w:t>
       </w:r>
@@ -1873,6 +1909,9 @@
         <w:pStyle w:val="a3"/>
         <w:jc w:val="both"/>
       </w:pPr>
+      <w:r>
+        <w:t>______________________________________________________________________________________________________________________________________________________________________________________________________________________________________________________________________________________________________________________________________________________________________________________________________________________________________________________________________________________________________________________________________________________________________________________________________________________________________________________________________________________________________________________________________________________________________________________________________________________________________________________________________________________________________</w:t>
+      </w:r>
     </w:p>
     <w:p>
       <w:pPr>
@@ -1880,83 +1919,22 @@
         <w:jc w:val="both"/>
       </w:pPr>
       <w:r>
-        <w:t xml:space="preserve">__________________________ /____________________/ _____ __________ 2024г. </w:t>
+        <w:t>__________________________________________________________________________________________________________________________________________________________________________________________________________________________________________________________________________________________________________________________________________________________________________________________________________________________________________________________________________________________________________________________________________</w:t>
       </w:r>
     </w:p>
     <w:p>
       <w:pPr>
         <w:pStyle w:val="a3"/>
         <w:jc w:val="both"/>
-        <w:rPr>
-          <w:sz w:val="16"/>
-          <w:szCs w:val="16"/>
-        </w:rPr>
-      </w:pPr>
-      <w:r>
-        <w:rPr>
-          <w:sz w:val="16"/>
-          <w:szCs w:val="16"/>
-        </w:rPr>
-        <w:t>подпись руководителя от организации</w:t>
-      </w:r>
-      <w:r>
-        <w:rPr>
-          <w:sz w:val="16"/>
-          <w:szCs w:val="16"/>
-        </w:rPr>
-        <w:tab/>
-      </w:r>
-      <w:r>
-        <w:rPr>
-          <w:sz w:val="16"/>
-          <w:szCs w:val="16"/>
-        </w:rPr>
-        <w:tab/>
-      </w:r>
-      <w:r>
-        <w:rPr>
-          <w:sz w:val="16"/>
-          <w:szCs w:val="16"/>
-        </w:rPr>
-        <w:t xml:space="preserve"> расшифровка подписи </w:t>
-      </w:r>
-      <w:r>
-        <w:rPr>
-          <w:sz w:val="16"/>
-          <w:szCs w:val="16"/>
-        </w:rPr>
-        <w:tab/>
-      </w:r>
-      <w:r>
-        <w:rPr>
-          <w:sz w:val="16"/>
-          <w:szCs w:val="16"/>
-        </w:rPr>
-        <w:tab/>
-      </w:r>
-      <w:r>
-        <w:rPr>
-          <w:sz w:val="16"/>
-          <w:szCs w:val="16"/>
-        </w:rPr>
-        <w:t>дата</w:t>
-      </w:r>
+      </w:pPr>
     </w:p>
     <w:p>
       <w:pPr>
         <w:pStyle w:val="a3"/>
         <w:jc w:val="both"/>
-        <w:rPr>
-          <w:sz w:val="16"/>
-          <w:szCs w:val="16"/>
-        </w:rPr>
-      </w:pPr>
-      <w:r>
-        <w:rPr>
-          <w:sz w:val="16"/>
-          <w:szCs w:val="16"/>
-        </w:rPr>
-        <w:t>/предприятии</w:t>
+      </w:pPr>
+      <w:r>
+        <w:t xml:space="preserve">__________________________ /____________________/ _____ __________ 2024г. </w:t>
       </w:r>
     </w:p>
     <w:p>
@@ -1968,30 +1946,96 @@
           <w:szCs w:val="16"/>
         </w:rPr>
       </w:pPr>
-    </w:p>
-    <w:p>
-      <w:pPr>
-        <w:rPr>
-          <w:rFonts w:ascii="Times New Roman" w:hAnsi="Times New Roman" w:cs="Times New Roman"/>
-          <w:sz w:val="16"/>
-          <w:szCs w:val="16"/>
-          <w:highlight w:val="yellow"/>
-        </w:rPr>
-      </w:pPr>
-      <w:r>
-        <w:rPr>
-          <w:rFonts w:ascii="Times New Roman" w:hAnsi="Times New Roman" w:cs="Times New Roman"/>
-          <w:sz w:val="16"/>
-          <w:szCs w:val="16"/>
-          <w:highlight w:val="yellow"/>
-        </w:rPr>
-        <w:br w:type="page"/>
+      <w:r>
+        <w:rPr>
+          <w:sz w:val="16"/>
+          <w:szCs w:val="16"/>
+        </w:rPr>
+        <w:t>подпись руководителя от организации</w:t>
+      </w:r>
+      <w:r>
+        <w:rPr>
+          <w:sz w:val="16"/>
+          <w:szCs w:val="16"/>
+        </w:rPr>
+        <w:tab/>
+      </w:r>
+      <w:r>
+        <w:rPr>
+          <w:sz w:val="16"/>
+          <w:szCs w:val="16"/>
+        </w:rPr>
+        <w:tab/>
+      </w:r>
+      <w:r>
+        <w:rPr>
+          <w:sz w:val="16"/>
+          <w:szCs w:val="16"/>
+        </w:rPr>
+        <w:t xml:space="preserve"> расшифровка подписи </w:t>
+      </w:r>
+      <w:r>
+        <w:rPr>
+          <w:sz w:val="16"/>
+          <w:szCs w:val="16"/>
+        </w:rPr>
+        <w:tab/>
+      </w:r>
+      <w:r>
+        <w:rPr>
+          <w:sz w:val="16"/>
+          <w:szCs w:val="16"/>
+        </w:rPr>
+        <w:tab/>
+      </w:r>
+      <w:r>
+        <w:rPr>
+          <w:sz w:val="16"/>
+          <w:szCs w:val="16"/>
+        </w:rPr>
+        <w:t>дата</w:t>
       </w:r>
     </w:p>
     <w:p>
       <w:pPr>
         <w:pStyle w:val="a3"/>
         <w:jc w:val="both"/>
+        <w:rPr>
+          <w:sz w:val="16"/>
+          <w:szCs w:val="16"/>
+        </w:rPr>
+      </w:pPr>
+      <w:r>
+        <w:rPr>
+          <w:sz w:val="16"/>
+          <w:szCs w:val="16"/>
+        </w:rPr>
+        <w:t>/предприятии</w:t>
+      </w:r>
+    </w:p>
+    <w:p>
+      <w:pPr>
+        <w:rPr>
+          <w:rFonts w:ascii="Times New Roman" w:hAnsi="Times New Roman" w:cs="Times New Roman"/>
+          <w:sz w:val="16"/>
+          <w:szCs w:val="16"/>
+          <w:highlight w:val="yellow"/>
+        </w:rPr>
+      </w:pPr>
+      <w:r>
+        <w:rPr>
+          <w:rFonts w:ascii="Times New Roman" w:hAnsi="Times New Roman" w:cs="Times New Roman"/>
+          <w:sz w:val="16"/>
+          <w:szCs w:val="16"/>
+          <w:highlight w:val="yellow"/>
+        </w:rPr>
+        <w:br w:type="page"/>
+      </w:r>
+    </w:p>
+    <w:p>
+      <w:pPr>
+        <w:pStyle w:val="a3"/>
+        <w:jc w:val="both"/>
       </w:pPr>
       <w:r>
         <w:lastRenderedPageBreak/>
@@ -2002,96 +2046,9 @@
       <w:pPr>
         <w:pStyle w:val="a3"/>
         <w:jc w:val="both"/>
-      </w:pPr>
-      <w:r>
-        <w:t>____________________________________________________________________________________________________________________________________________________________________________________________________________________________________________________________________________________________________________________________________________________________________________________________________________________________________________________________________________________________________________________________________________________________________________________________________________________________________________________________________________________________________________________________________________________________________________________________________________________________________________________________________________________________________________________________________________________________________________________________________________________________________________________________________________________</w:t>
-      </w:r>
-    </w:p>
-    <w:p>
-      <w:pPr>
-        <w:pStyle w:val="a3"/>
-        <w:jc w:val="both"/>
-      </w:pPr>
-    </w:p>
-    <w:p>
-      <w:pPr>
-        <w:pStyle w:val="a3"/>
-        <w:jc w:val="both"/>
-      </w:pPr>
-      <w:r>
-        <w:t xml:space="preserve">__________________________ /____________________/ _____ __________ 2024г. </w:t>
-      </w:r>
-    </w:p>
-    <w:p>
-      <w:pPr>
-        <w:pStyle w:val="a3"/>
-        <w:jc w:val="both"/>
-        <w:rPr>
-          <w:sz w:val="16"/>
-          <w:szCs w:val="16"/>
-        </w:rPr>
-      </w:pPr>
-      <w:r>
-        <w:rPr>
-          <w:sz w:val="16"/>
-          <w:szCs w:val="16"/>
-        </w:rPr>
-        <w:t xml:space="preserve">подпись обучающегося </w:t>
-      </w:r>
-      <w:r>
-        <w:rPr>
-          <w:sz w:val="16"/>
-          <w:szCs w:val="16"/>
-        </w:rPr>
-        <w:tab/>
-      </w:r>
-      <w:r>
-        <w:rPr>
-          <w:sz w:val="16"/>
-          <w:szCs w:val="16"/>
-        </w:rPr>
-        <w:tab/>
-      </w:r>
-      <w:r>
-        <w:rPr>
-          <w:sz w:val="16"/>
-          <w:szCs w:val="16"/>
-        </w:rPr>
-        <w:tab/>
-      </w:r>
-      <w:r>
-        <w:rPr>
-          <w:sz w:val="16"/>
-          <w:szCs w:val="16"/>
-        </w:rPr>
-        <w:t xml:space="preserve">расшифровка подписи </w:t>
-      </w:r>
-      <w:r>
-        <w:rPr>
-          <w:sz w:val="16"/>
-          <w:szCs w:val="16"/>
-        </w:rPr>
-        <w:tab/>
-      </w:r>
-      <w:r>
-        <w:rPr>
-          <w:sz w:val="16"/>
-          <w:szCs w:val="16"/>
-        </w:rPr>
-        <w:tab/>
-      </w:r>
-      <w:r>
-        <w:rPr>
-          <w:sz w:val="16"/>
-          <w:szCs w:val="16"/>
-        </w:rPr>
-        <w:t xml:space="preserve">дата </w:t>
-      </w:r>
-    </w:p>
-    <w:p>
-      <w:pPr>
-        <w:pStyle w:val="a3"/>
-        <w:jc w:val="both"/>
+        <w:rPr>
+          <w:highlight w:val="green"/>
+        </w:rPr>
       </w:pPr>
     </w:p>
     <w:sectPr>

</xml_diff>